<commit_message>
docs: upgrade image and information about app movil
</commit_message>
<xml_diff>
--- a/informe/TuFi Store - App Móvil.docx
+++ b/informe/TuFi Store - App Móvil.docx
@@ -1443,21 +1443,12 @@
           <w:lang w:val="es-AR"/>
         </w:rPr>
       </w:pPr>
-      <w:proofErr w:type="spellStart"/>
-      <w:r>
-        <w:rPr>
-          <w:b/>
-          <w:lang w:val="es-AR"/>
-        </w:rPr>
-        <w:t>Encabezado</w:t>
-      </w:r>
-      <w:proofErr w:type="spellEnd"/>
-      <w:r>
-        <w:rPr>
-          <w:b/>
-          <w:lang w:val="es-AR"/>
-        </w:rPr>
-        <w:t>:</w:t>
+      <w:r>
+        <w:rPr>
+          <w:b/>
+          <w:lang w:val="es-AR"/>
+        </w:rPr>
+        <w:t>Encabezado:</w:t>
       </w:r>
     </w:p>
     <w:p>
@@ -1568,21 +1559,12 @@
           <w:lang w:val="es-AR"/>
         </w:rPr>
       </w:pPr>
-      <w:proofErr w:type="spellStart"/>
-      <w:r>
-        <w:rPr>
-          <w:b/>
-          <w:lang w:val="es-AR"/>
-        </w:rPr>
-        <w:t>Categorías</w:t>
-      </w:r>
-      <w:proofErr w:type="spellEnd"/>
-      <w:r>
-        <w:rPr>
-          <w:b/>
-          <w:lang w:val="es-AR"/>
-        </w:rPr>
-        <w:t>:</w:t>
+      <w:r>
+        <w:rPr>
+          <w:b/>
+          <w:lang w:val="es-AR"/>
+        </w:rPr>
+        <w:t>Categorías:</w:t>
       </w:r>
     </w:p>
     <w:p>
@@ -1701,13 +1683,20 @@
           <w:lang w:val="es-AR"/>
         </w:rPr>
       </w:pPr>
+      <w:r>
+        <w:rPr>
+          <w:b/>
+          <w:lang w:val="es-AR"/>
+        </w:rPr>
+        <w:t>Listado de Figuritas (</w:t>
+      </w:r>
       <w:proofErr w:type="spellStart"/>
       <w:r>
         <w:rPr>
           <w:b/>
           <w:lang w:val="es-AR"/>
         </w:rPr>
-        <w:t>Listado</w:t>
+        <w:t>Cards</w:t>
       </w:r>
       <w:proofErr w:type="spellEnd"/>
       <w:r>
@@ -1715,23 +1704,7 @@
           <w:b/>
           <w:lang w:val="es-AR"/>
         </w:rPr>
-        <w:t xml:space="preserve"> de </w:t>
-      </w:r>
-      <w:proofErr w:type="spellStart"/>
-      <w:r>
-        <w:rPr>
-          <w:b/>
-          <w:lang w:val="es-AR"/>
-        </w:rPr>
-        <w:t>Figuritas</w:t>
-      </w:r>
-      <w:proofErr w:type="spellEnd"/>
-      <w:r>
-        <w:rPr>
-          <w:b/>
-          <w:lang w:val="es-AR"/>
-        </w:rPr>
-        <w:t xml:space="preserve"> (Cards):</w:t>
+        <w:t>):</w:t>
       </w:r>
     </w:p>
     <w:p>
@@ -1745,33 +1718,11 @@
           <w:lang w:val="es-AR"/>
         </w:rPr>
       </w:pPr>
-      <w:proofErr w:type="spellStart"/>
-      <w:r>
-        <w:rPr>
-          <w:lang w:val="es-AR"/>
-        </w:rPr>
-        <w:t>Imagen</w:t>
-      </w:r>
-      <w:proofErr w:type="spellEnd"/>
-      <w:r>
-        <w:rPr>
-          <w:lang w:val="es-AR"/>
-        </w:rPr>
-        <w:t xml:space="preserve"> de la </w:t>
-      </w:r>
-      <w:proofErr w:type="spellStart"/>
-      <w:r>
-        <w:rPr>
-          <w:lang w:val="es-AR"/>
-        </w:rPr>
-        <w:t>figurita</w:t>
-      </w:r>
-      <w:proofErr w:type="spellEnd"/>
-      <w:r>
-        <w:rPr>
-          <w:lang w:val="es-AR"/>
-        </w:rPr>
-        <w:t>.</w:t>
+      <w:r>
+        <w:rPr>
+          <w:lang w:val="es-AR"/>
+        </w:rPr>
+        <w:t>Imagen de la figurita.</w:t>
       </w:r>
     </w:p>
     <w:p>
@@ -1821,33 +1772,11 @@
           <w:lang w:val="es-AR"/>
         </w:rPr>
       </w:pPr>
-      <w:proofErr w:type="spellStart"/>
-      <w:r>
-        <w:rPr>
-          <w:lang w:val="es-AR"/>
-        </w:rPr>
-        <w:t>Botón</w:t>
-      </w:r>
-      <w:proofErr w:type="spellEnd"/>
-      <w:r>
-        <w:rPr>
-          <w:lang w:val="es-AR"/>
-        </w:rPr>
-        <w:t xml:space="preserve"> "</w:t>
-      </w:r>
-      <w:proofErr w:type="spellStart"/>
-      <w:r>
-        <w:rPr>
-          <w:lang w:val="es-AR"/>
-        </w:rPr>
-        <w:t>Comprar</w:t>
-      </w:r>
-      <w:proofErr w:type="spellEnd"/>
-      <w:r>
-        <w:rPr>
-          <w:lang w:val="es-AR"/>
-        </w:rPr>
-        <w:t>".</w:t>
+      <w:r>
+        <w:rPr>
+          <w:lang w:val="es-AR"/>
+        </w:rPr>
+        <w:t>Botón "Comprar".</w:t>
       </w:r>
     </w:p>
     <w:p>
@@ -1894,21 +1823,12 @@
           <w:lang w:val="es-AR"/>
         </w:rPr>
       </w:pPr>
-      <w:proofErr w:type="spellStart"/>
-      <w:r>
-        <w:rPr>
-          <w:b/>
-          <w:lang w:val="es-AR"/>
-        </w:rPr>
-        <w:t>Ordenamiento</w:t>
-      </w:r>
-      <w:proofErr w:type="spellEnd"/>
-      <w:r>
-        <w:rPr>
-          <w:b/>
-          <w:lang w:val="es-AR"/>
-        </w:rPr>
-        <w:t>:</w:t>
+      <w:r>
+        <w:rPr>
+          <w:b/>
+          <w:lang w:val="es-AR"/>
+        </w:rPr>
+        <w:t>Ordenamiento:</w:t>
       </w:r>
     </w:p>
     <w:p>
@@ -1922,47 +1842,11 @@
           <w:lang w:val="es-AR"/>
         </w:rPr>
       </w:pPr>
-      <w:proofErr w:type="spellStart"/>
-      <w:r>
-        <w:rPr>
-          <w:lang w:val="es-AR"/>
-        </w:rPr>
-        <w:t>Posibilidad</w:t>
-      </w:r>
-      <w:proofErr w:type="spellEnd"/>
-      <w:r>
-        <w:rPr>
-          <w:lang w:val="es-AR"/>
-        </w:rPr>
-        <w:t xml:space="preserve"> de </w:t>
-      </w:r>
-      <w:proofErr w:type="spellStart"/>
-      <w:r>
-        <w:rPr>
-          <w:lang w:val="es-AR"/>
-        </w:rPr>
-        <w:t>ordenar</w:t>
-      </w:r>
-      <w:proofErr w:type="spellEnd"/>
-      <w:r>
-        <w:rPr>
-          <w:lang w:val="es-AR"/>
-        </w:rPr>
-        <w:t xml:space="preserve"> </w:t>
-      </w:r>
-      <w:proofErr w:type="spellStart"/>
-      <w:r>
-        <w:rPr>
-          <w:lang w:val="es-AR"/>
-        </w:rPr>
-        <w:t>por</w:t>
-      </w:r>
-      <w:proofErr w:type="spellEnd"/>
-      <w:r>
-        <w:rPr>
-          <w:lang w:val="es-AR"/>
-        </w:rPr>
-        <w:t>:</w:t>
+      <w:r>
+        <w:rPr>
+          <w:lang w:val="es-AR"/>
+        </w:rPr>
+        <w:t>Posibilidad de ordenar por:</w:t>
       </w:r>
     </w:p>
     <w:p>
@@ -1976,47 +1860,11 @@
           <w:lang w:val="es-AR"/>
         </w:rPr>
       </w:pPr>
-      <w:proofErr w:type="spellStart"/>
-      <w:r>
-        <w:rPr>
-          <w:lang w:val="es-AR"/>
-        </w:rPr>
-        <w:t>Precio</w:t>
-      </w:r>
-      <w:proofErr w:type="spellEnd"/>
-      <w:r>
-        <w:rPr>
-          <w:lang w:val="es-AR"/>
-        </w:rPr>
-        <w:t xml:space="preserve"> (</w:t>
-      </w:r>
-      <w:proofErr w:type="spellStart"/>
-      <w:r>
-        <w:rPr>
-          <w:lang w:val="es-AR"/>
-        </w:rPr>
-        <w:t>ascendente</w:t>
-      </w:r>
-      <w:proofErr w:type="spellEnd"/>
-      <w:r>
-        <w:rPr>
-          <w:lang w:val="es-AR"/>
-        </w:rPr>
-        <w:t>/</w:t>
-      </w:r>
-      <w:proofErr w:type="spellStart"/>
-      <w:r>
-        <w:rPr>
-          <w:lang w:val="es-AR"/>
-        </w:rPr>
-        <w:t>descendente</w:t>
-      </w:r>
-      <w:proofErr w:type="spellEnd"/>
-      <w:r>
-        <w:rPr>
-          <w:lang w:val="es-AR"/>
-        </w:rPr>
-        <w:t>).</w:t>
+      <w:r>
+        <w:rPr>
+          <w:lang w:val="es-AR"/>
+        </w:rPr>
+        <w:t>Precio (ascendente/descendente).</w:t>
       </w:r>
     </w:p>
     <w:p>
@@ -2165,9 +2013,9 @@
         </w:rPr>
         <w:drawing>
           <wp:inline distT="0" distB="0" distL="0" distR="0">
-            <wp:extent cx="2696665" cy="5955532"/>
-            <wp:effectExtent l="19050" t="0" r="8435" b="0"/>
-            <wp:docPr id="5" name="Picture 4" descr="Sucursales.png"/>
+            <wp:extent cx="3213168" cy="7191375"/>
+            <wp:effectExtent l="19050" t="0" r="6282" b="0"/>
+            <wp:docPr id="8" name="Picture 4"/>
             <wp:cNvGraphicFramePr>
               <a:graphicFrameLocks xmlns:a="http://schemas.openxmlformats.org/drawingml/2006/main" noChangeAspect="1"/>
             </wp:cNvGraphicFramePr>
@@ -2175,23 +2023,33 @@
               <a:graphicData uri="http://schemas.openxmlformats.org/drawingml/2006/picture">
                 <pic:pic xmlns:pic="http://schemas.openxmlformats.org/drawingml/2006/picture">
                   <pic:nvPicPr>
-                    <pic:cNvPr id="0" name="Sucursales.png"/>
-                    <pic:cNvPicPr/>
+                    <pic:cNvPr id="0" name="Picture 4"/>
+                    <pic:cNvPicPr>
+                      <a:picLocks noChangeAspect="1" noChangeArrowheads="1"/>
+                    </pic:cNvPicPr>
                   </pic:nvPicPr>
                   <pic:blipFill>
                     <a:blip r:embed="rId9" cstate="print"/>
+                    <a:srcRect/>
                     <a:stretch>
                       <a:fillRect/>
                     </a:stretch>
                   </pic:blipFill>
-                  <pic:spPr>
+                  <pic:spPr bwMode="auto">
                     <a:xfrm>
                       <a:off x="0" y="0"/>
-                      <a:ext cx="2696665" cy="5955532"/>
+                      <a:ext cx="3213168" cy="7191375"/>
                     </a:xfrm>
                     <a:prstGeom prst="rect">
                       <a:avLst/>
                     </a:prstGeom>
+                    <a:noFill/>
+                    <a:ln w="9525">
+                      <a:noFill/>
+                      <a:miter lim="800000"/>
+                      <a:headEnd/>
+                      <a:tailEnd/>
+                    </a:ln>
                   </pic:spPr>
                 </pic:pic>
               </a:graphicData>
@@ -2269,38 +2127,12 @@
           <w:lang w:val="es-AR"/>
         </w:rPr>
       </w:pPr>
-      <w:proofErr w:type="spellStart"/>
-      <w:r>
-        <w:rPr>
-          <w:b/>
-          <w:lang w:val="es-AR"/>
-        </w:rPr>
-        <w:lastRenderedPageBreak/>
-        <w:t>Elementos</w:t>
-      </w:r>
-      <w:proofErr w:type="spellEnd"/>
-      <w:r>
-        <w:rPr>
-          <w:b/>
-          <w:lang w:val="es-AR"/>
-        </w:rPr>
-        <w:t xml:space="preserve"> y </w:t>
-      </w:r>
-      <w:proofErr w:type="spellStart"/>
-      <w:r>
-        <w:rPr>
-          <w:b/>
-          <w:lang w:val="es-AR"/>
-        </w:rPr>
-        <w:t>Funcionalidades</w:t>
-      </w:r>
-      <w:proofErr w:type="spellEnd"/>
-      <w:r>
-        <w:rPr>
-          <w:b/>
-          <w:lang w:val="es-AR"/>
-        </w:rPr>
-        <w:t>:</w:t>
+      <w:r>
+        <w:rPr>
+          <w:b/>
+          <w:lang w:val="es-AR"/>
+        </w:rPr>
+        <w:t>Elementos y Funcionalidades:</w:t>
       </w:r>
     </w:p>
     <w:p>
@@ -2315,21 +2147,12 @@
           <w:lang w:val="es-AR"/>
         </w:rPr>
       </w:pPr>
-      <w:proofErr w:type="spellStart"/>
-      <w:r>
-        <w:rPr>
-          <w:b/>
-          <w:lang w:val="es-AR"/>
-        </w:rPr>
-        <w:t>Encabezado</w:t>
-      </w:r>
-      <w:proofErr w:type="spellEnd"/>
-      <w:r>
-        <w:rPr>
-          <w:b/>
-          <w:lang w:val="es-AR"/>
-        </w:rPr>
-        <w:t>:</w:t>
+      <w:r>
+        <w:rPr>
+          <w:b/>
+          <w:lang w:val="es-AR"/>
+        </w:rPr>
+        <w:t>Encabezado:</w:t>
       </w:r>
     </w:p>
     <w:p>
@@ -2416,33 +2239,11 @@
           <w:lang w:val="es-AR"/>
         </w:rPr>
       </w:pPr>
-      <w:proofErr w:type="spellStart"/>
-      <w:r>
-        <w:rPr>
-          <w:lang w:val="es-AR"/>
-        </w:rPr>
-        <w:t>Horarios</w:t>
-      </w:r>
-      <w:proofErr w:type="spellEnd"/>
-      <w:r>
-        <w:rPr>
-          <w:lang w:val="es-AR"/>
-        </w:rPr>
-        <w:t xml:space="preserve"> de </w:t>
-      </w:r>
-      <w:proofErr w:type="spellStart"/>
-      <w:r>
-        <w:rPr>
-          <w:lang w:val="es-AR"/>
-        </w:rPr>
-        <w:t>atención</w:t>
-      </w:r>
-      <w:proofErr w:type="spellEnd"/>
-      <w:r>
-        <w:rPr>
-          <w:lang w:val="es-AR"/>
-        </w:rPr>
-        <w:t>.</w:t>
+      <w:r>
+        <w:rPr>
+          <w:lang w:val="es-AR"/>
+        </w:rPr>
+        <w:t>Horarios de atención.</w:t>
       </w:r>
     </w:p>
     <w:p>
@@ -2591,37 +2392,12 @@
           <w:lang w:val="es-AR"/>
         </w:rPr>
       </w:pPr>
-      <w:proofErr w:type="spellStart"/>
-      <w:r>
-        <w:rPr>
-          <w:b/>
-          <w:lang w:val="es-AR"/>
-        </w:rPr>
-        <w:t>Botón</w:t>
-      </w:r>
-      <w:proofErr w:type="spellEnd"/>
-      <w:r>
-        <w:rPr>
-          <w:b/>
-          <w:lang w:val="es-AR"/>
-        </w:rPr>
-        <w:t xml:space="preserve"> de </w:t>
-      </w:r>
-      <w:proofErr w:type="spellStart"/>
-      <w:r>
-        <w:rPr>
-          <w:b/>
-          <w:lang w:val="es-AR"/>
-        </w:rPr>
-        <w:t>Navegación</w:t>
-      </w:r>
-      <w:proofErr w:type="spellEnd"/>
-      <w:r>
-        <w:rPr>
-          <w:b/>
-          <w:lang w:val="es-AR"/>
-        </w:rPr>
-        <w:t>:</w:t>
+      <w:r>
+        <w:rPr>
+          <w:b/>
+          <w:lang w:val="es-AR"/>
+        </w:rPr>
+        <w:t>Botón de Navegación:</w:t>
       </w:r>
     </w:p>
     <w:p>
@@ -2740,38 +2516,27 @@
     <w:p>
       <w:pPr>
         <w:pStyle w:val="normal0"/>
+        <w:numPr>
+          <w:ilvl w:val="0"/>
+          <w:numId w:val="1"/>
+        </w:numPr>
         <w:spacing w:before="240" w:line="360" w:lineRule="auto"/>
-        <w:rPr>
-          <w:lang w:val="es-AR"/>
-        </w:rPr>
-      </w:pPr>
-    </w:p>
-    <w:p>
-      <w:pPr>
-        <w:pStyle w:val="normal0"/>
-        <w:spacing w:before="240" w:line="360" w:lineRule="auto"/>
-        <w:rPr>
-          <w:lang w:val="es-AR"/>
-        </w:rPr>
-      </w:pPr>
-    </w:p>
-    <w:p>
-      <w:pPr>
-        <w:pStyle w:val="normal0"/>
-        <w:spacing w:before="240" w:line="360" w:lineRule="auto"/>
-        <w:rPr>
-          <w:lang w:val="es-AR"/>
-        </w:rPr>
-      </w:pPr>
-    </w:p>
-    <w:p>
-      <w:pPr>
-        <w:pStyle w:val="normal0"/>
-        <w:spacing w:before="240" w:line="360" w:lineRule="auto"/>
-        <w:rPr>
-          <w:lang w:val="es-AR"/>
-        </w:rPr>
-      </w:pPr>
+      </w:pPr>
+      <w:proofErr w:type="spellStart"/>
+      <w:r>
+        <w:rPr>
+          <w:b/>
+        </w:rPr>
+        <w:lastRenderedPageBreak/>
+        <w:t>Pantalla</w:t>
+      </w:r>
+      <w:proofErr w:type="spellEnd"/>
+      <w:r>
+        <w:rPr>
+          <w:b/>
+        </w:rPr>
+        <w:t xml:space="preserve"> de Login:</w:t>
+      </w:r>
     </w:p>
     <w:p>
       <w:pPr>
@@ -2783,37 +2548,6 @@
     <w:p>
       <w:pPr>
         <w:pStyle w:val="normal0"/>
-        <w:numPr>
-          <w:ilvl w:val="0"/>
-          <w:numId w:val="1"/>
-        </w:numPr>
-        <w:spacing w:before="240" w:line="360" w:lineRule="auto"/>
-      </w:pPr>
-      <w:proofErr w:type="spellStart"/>
-      <w:r>
-        <w:rPr>
-          <w:b/>
-        </w:rPr>
-        <w:t>Pantalla</w:t>
-      </w:r>
-      <w:proofErr w:type="spellEnd"/>
-      <w:r>
-        <w:rPr>
-          <w:b/>
-        </w:rPr>
-        <w:t xml:space="preserve"> de Login:</w:t>
-      </w:r>
-    </w:p>
-    <w:p>
-      <w:pPr>
-        <w:pStyle w:val="normal0"/>
-        <w:spacing w:before="240" w:line="360" w:lineRule="auto"/>
-        <w:ind w:left="720"/>
-      </w:pPr>
-    </w:p>
-    <w:p>
-      <w:pPr>
-        <w:pStyle w:val="normal0"/>
         <w:spacing w:before="240" w:line="360" w:lineRule="auto"/>
         <w:jc w:val="center"/>
         <w:rPr>
@@ -2827,9 +2561,9 @@
         </w:rPr>
         <w:drawing>
           <wp:inline distT="0" distB="0" distL="0" distR="0">
-            <wp:extent cx="2696665" cy="5955532"/>
-            <wp:effectExtent l="19050" t="0" r="8435" b="0"/>
-            <wp:docPr id="6" name="Picture 5" descr="Login.png"/>
+            <wp:extent cx="3200952" cy="7086600"/>
+            <wp:effectExtent l="19050" t="0" r="0" b="0"/>
+            <wp:docPr id="7" name="Picture 1"/>
             <wp:cNvGraphicFramePr>
               <a:graphicFrameLocks xmlns:a="http://schemas.openxmlformats.org/drawingml/2006/main" noChangeAspect="1"/>
             </wp:cNvGraphicFramePr>
@@ -2837,23 +2571,33 @@
               <a:graphicData uri="http://schemas.openxmlformats.org/drawingml/2006/picture">
                 <pic:pic xmlns:pic="http://schemas.openxmlformats.org/drawingml/2006/picture">
                   <pic:nvPicPr>
-                    <pic:cNvPr id="0" name="Login.png"/>
-                    <pic:cNvPicPr/>
+                    <pic:cNvPr id="0" name="Picture 1"/>
+                    <pic:cNvPicPr>
+                      <a:picLocks noChangeAspect="1" noChangeArrowheads="1"/>
+                    </pic:cNvPicPr>
                   </pic:nvPicPr>
                   <pic:blipFill>
                     <a:blip r:embed="rId10" cstate="print"/>
+                    <a:srcRect/>
                     <a:stretch>
                       <a:fillRect/>
                     </a:stretch>
                   </pic:blipFill>
-                  <pic:spPr>
+                  <pic:spPr bwMode="auto">
                     <a:xfrm>
                       <a:off x="0" y="0"/>
-                      <a:ext cx="2696665" cy="5955532"/>
+                      <a:ext cx="3200952" cy="7086600"/>
                     </a:xfrm>
                     <a:prstGeom prst="rect">
                       <a:avLst/>
                     </a:prstGeom>
+                    <a:noFill/>
+                    <a:ln w="9525">
+                      <a:noFill/>
+                      <a:miter lim="800000"/>
+                      <a:headEnd/>
+                      <a:tailEnd/>
+                    </a:ln>
                   </pic:spPr>
                 </pic:pic>
               </a:graphicData>
@@ -2884,6 +2628,7 @@
           <w:b/>
           <w:lang w:val="es-AR"/>
         </w:rPr>
+        <w:lastRenderedPageBreak/>
         <w:t>Propósito:</w:t>
       </w:r>
       <w:r>
@@ -2938,7 +2683,6 @@
           <w:b/>
           <w:lang w:val="es-AR"/>
         </w:rPr>
-        <w:lastRenderedPageBreak/>
         <w:t>Elementos y Funcionalidades:</w:t>
       </w:r>
     </w:p>
@@ -2959,23 +2703,7 @@
           <w:b/>
           <w:lang w:val="es-AR"/>
         </w:rPr>
-        <w:t xml:space="preserve">Campos de </w:t>
-      </w:r>
-      <w:proofErr w:type="spellStart"/>
-      <w:r>
-        <w:rPr>
-          <w:b/>
-          <w:lang w:val="es-AR"/>
-        </w:rPr>
-        <w:t>Entrada</w:t>
-      </w:r>
-      <w:proofErr w:type="spellEnd"/>
-      <w:r>
-        <w:rPr>
-          <w:b/>
-          <w:lang w:val="es-AR"/>
-        </w:rPr>
-        <w:t>:</w:t>
+        <w:t>Campos de Entrada:</w:t>
       </w:r>
     </w:p>
     <w:p>
@@ -2993,7 +2721,33 @@
         <w:rPr>
           <w:lang w:val="es-AR"/>
         </w:rPr>
-        <w:t>Correo electrónico o nombre de usuario.</w:t>
+        <w:t>Correo</w:t>
+      </w:r>
+      <w:r>
+        <w:rPr>
+          <w:lang w:val="es-AR"/>
+        </w:rPr>
+        <w:t xml:space="preserve"> electrónico (El </w:t>
+      </w:r>
+      <w:proofErr w:type="spellStart"/>
+      <w:r>
+        <w:rPr>
+          <w:lang w:val="es-AR"/>
+        </w:rPr>
+        <w:t>user</w:t>
+      </w:r>
+      <w:proofErr w:type="spellEnd"/>
+      <w:r>
+        <w:rPr>
+          <w:lang w:val="es-AR"/>
+        </w:rPr>
+        <w:t xml:space="preserve"> es del tipo correo electrónico)</w:t>
+      </w:r>
+      <w:r>
+        <w:rPr>
+          <w:lang w:val="es-AR"/>
+        </w:rPr>
+        <w:t>.</w:t>
       </w:r>
     </w:p>
     <w:p>
@@ -3007,19 +2761,17 @@
           <w:lang w:val="es-AR"/>
         </w:rPr>
       </w:pPr>
-      <w:proofErr w:type="spellStart"/>
-      <w:r>
-        <w:rPr>
-          <w:lang w:val="es-AR"/>
-        </w:rPr>
-        <w:t>Contraseña</w:t>
-      </w:r>
-      <w:proofErr w:type="spellEnd"/>
-      <w:r>
-        <w:rPr>
-          <w:lang w:val="es-AR"/>
-        </w:rPr>
-        <w:t>.</w:t>
+      <w:r>
+        <w:rPr>
+          <w:lang w:val="es-AR"/>
+        </w:rPr>
+        <w:t>Contraseña.</w:t>
+      </w:r>
+      <w:r>
+        <w:rPr>
+          <w:lang w:val="es-AR"/>
+        </w:rPr>
+        <w:t xml:space="preserve"> (Debe tener 6 caracteres como mínimo)</w:t>
       </w:r>
     </w:p>
     <w:p>
@@ -3035,7 +2787,6 @@
           <w:szCs w:val="24"/>
         </w:rPr>
       </w:pPr>
-      <w:proofErr w:type="spellStart"/>
       <w:r>
         <w:rPr>
           <w:b/>
@@ -3043,7 +2794,6 @@
         </w:rPr>
         <w:t>Botones</w:t>
       </w:r>
-      <w:proofErr w:type="spellEnd"/>
       <w:r>
         <w:rPr>
           <w:rFonts w:ascii="Times New Roman" w:eastAsia="Times New Roman" w:hAnsi="Times New Roman" w:cs="Times New Roman"/>
@@ -3070,7 +2820,21 @@
         <w:rPr>
           <w:lang w:val="es-AR"/>
         </w:rPr>
-        <w:t>“Iniciar Sesión”: Valida credenciales y redirige al perfil o pantalla principal.</w:t>
+        <w:t>“</w:t>
+      </w:r>
+      <w:proofErr w:type="spellStart"/>
+      <w:r>
+        <w:rPr>
+          <w:lang w:val="es-AR"/>
+        </w:rPr>
+        <w:t>Login</w:t>
+      </w:r>
+      <w:proofErr w:type="spellEnd"/>
+      <w:r>
+        <w:rPr>
+          <w:lang w:val="es-AR"/>
+        </w:rPr>
+        <w:t>”: Valida credenciales y redirige al perfil o pantalla principal.</w:t>
       </w:r>
     </w:p>
     <w:p>
@@ -3088,7 +2852,45 @@
         <w:rPr>
           <w:lang w:val="es-AR"/>
         </w:rPr>
-        <w:t>“¿Olvidaste tu contraseña?”: Enlace a recuperación de clave.</w:t>
+        <w:t>“Olvid</w:t>
+      </w:r>
+      <w:r>
+        <w:rPr>
+          <w:lang w:val="es-AR"/>
+        </w:rPr>
+        <w:t>ó</w:t>
+      </w:r>
+      <w:r>
+        <w:rPr>
+          <w:lang w:val="es-AR"/>
+        </w:rPr>
+        <w:t xml:space="preserve"> </w:t>
+      </w:r>
+      <w:r>
+        <w:rPr>
+          <w:lang w:val="es-AR"/>
+        </w:rPr>
+        <w:t>la</w:t>
+      </w:r>
+      <w:r>
+        <w:rPr>
+          <w:lang w:val="es-AR"/>
+        </w:rPr>
+        <w:t xml:space="preserve"> contraseña</w:t>
+      </w:r>
+      <w:proofErr w:type="gramStart"/>
+      <w:r>
+        <w:rPr>
+          <w:lang w:val="es-AR"/>
+        </w:rPr>
+        <w:t>?</w:t>
+      </w:r>
+      <w:proofErr w:type="gramEnd"/>
+      <w:r>
+        <w:rPr>
+          <w:lang w:val="es-AR"/>
+        </w:rPr>
+        <w:t>”: Enlace a recuperación de clave.</w:t>
       </w:r>
     </w:p>
     <w:p>
@@ -3121,21 +2923,12 @@
           <w:lang w:val="es-AR"/>
         </w:rPr>
       </w:pPr>
-      <w:proofErr w:type="spellStart"/>
-      <w:r>
-        <w:rPr>
-          <w:b/>
-          <w:lang w:val="es-AR"/>
-        </w:rPr>
-        <w:t>Validaciones</w:t>
-      </w:r>
-      <w:proofErr w:type="spellEnd"/>
-      <w:r>
-        <w:rPr>
-          <w:b/>
-          <w:lang w:val="es-AR"/>
-        </w:rPr>
-        <w:t>:</w:t>
+      <w:r>
+        <w:rPr>
+          <w:b/>
+          <w:lang w:val="es-AR"/>
+        </w:rPr>
+        <w:t>Validaciones:</w:t>
       </w:r>
     </w:p>
     <w:p>
@@ -3149,47 +2942,11 @@
           <w:lang w:val="es-AR"/>
         </w:rPr>
       </w:pPr>
-      <w:proofErr w:type="spellStart"/>
-      <w:r>
-        <w:rPr>
-          <w:lang w:val="es-AR"/>
-        </w:rPr>
-        <w:t>Verificación</w:t>
-      </w:r>
-      <w:proofErr w:type="spellEnd"/>
-      <w:r>
-        <w:rPr>
-          <w:lang w:val="es-AR"/>
-        </w:rPr>
-        <w:t xml:space="preserve"> de </w:t>
-      </w:r>
-      <w:proofErr w:type="spellStart"/>
-      <w:r>
-        <w:rPr>
-          <w:lang w:val="es-AR"/>
-        </w:rPr>
-        <w:t>campos</w:t>
-      </w:r>
-      <w:proofErr w:type="spellEnd"/>
-      <w:r>
-        <w:rPr>
-          <w:lang w:val="es-AR"/>
-        </w:rPr>
-        <w:t xml:space="preserve"> </w:t>
-      </w:r>
-      <w:proofErr w:type="spellStart"/>
-      <w:r>
-        <w:rPr>
-          <w:lang w:val="es-AR"/>
-        </w:rPr>
-        <w:t>vacíos</w:t>
-      </w:r>
-      <w:proofErr w:type="spellEnd"/>
-      <w:r>
-        <w:rPr>
-          <w:lang w:val="es-AR"/>
-        </w:rPr>
-        <w:t>.</w:t>
+      <w:r>
+        <w:rPr>
+          <w:lang w:val="es-AR"/>
+        </w:rPr>
+        <w:t>Verificación de campos vacíos.</w:t>
       </w:r>
     </w:p>
     <w:p>
@@ -3227,23 +2984,7 @@
           <w:b/>
           <w:lang w:val="es-AR"/>
         </w:rPr>
-        <w:t xml:space="preserve">Estado de </w:t>
-      </w:r>
-      <w:proofErr w:type="spellStart"/>
-      <w:r>
-        <w:rPr>
-          <w:b/>
-          <w:lang w:val="es-AR"/>
-        </w:rPr>
-        <w:t>sesión</w:t>
-      </w:r>
-      <w:proofErr w:type="spellEnd"/>
-      <w:r>
-        <w:rPr>
-          <w:b/>
-          <w:lang w:val="es-AR"/>
-        </w:rPr>
-        <w:t>:</w:t>
+        <w:t>Estado de sesión:</w:t>
       </w:r>
     </w:p>
     <w:p>
@@ -3511,6 +3252,7 @@
           <w:b/>
           <w:lang w:val="es-AR"/>
         </w:rPr>
+        <w:lastRenderedPageBreak/>
         <w:t>Gestión de Perfil de Usuario:</w:t>
       </w:r>
       <w:r>
@@ -3589,7 +3331,6 @@
           <w:b/>
           <w:lang w:val="es-AR"/>
         </w:rPr>
-        <w:lastRenderedPageBreak/>
         <w:t>Listas de Deseos:</w:t>
       </w:r>
       <w:r>
@@ -3612,11 +3353,17 @@
       <w:pPr>
         <w:pStyle w:val="normal0"/>
         <w:spacing w:before="240" w:after="240"/>
-      </w:pPr>
-    </w:p>
-    <w:p>
-      <w:pPr>
-        <w:pStyle w:val="normal0"/>
+        <w:rPr>
+          <w:lang w:val="es-AR"/>
+        </w:rPr>
+      </w:pPr>
+    </w:p>
+    <w:p>
+      <w:pPr>
+        <w:pStyle w:val="normal0"/>
+        <w:rPr>
+          <w:lang w:val="es-AR"/>
+        </w:rPr>
       </w:pPr>
     </w:p>
     <w:sectPr>

</xml_diff>